<commit_message>
Version 1.2 Timestamps in source can be provided even without SCD 2 or 3. This is necessary when input contains key duplicates. New option (Basic settings): Overwrite source schema from existing connection New option (Advanced settings): Set different schema for temp table (default is same as target schema) Output of SQLExceptions on console
</commit_message>
<xml_diff>
--- a/doc/tEXASCDELT.docx
+++ b/doc/tEXASCDELT.docx
@@ -1,6 +1,6 @@
 
 <file path=word/document.xml><?xml version="1.0" encoding="utf-8"?>
-<w:document xmlns:wpc="http://schemas.microsoft.com/office/word/2010/wordprocessingCanvas" xmlns:cx="http://schemas.microsoft.com/office/drawing/2014/chartex" xmlns:cx1="http://schemas.microsoft.com/office/drawing/2015/9/8/chartex" xmlns:cx2="http://schemas.microsoft.com/office/drawing/2015/10/21/chartex" xmlns:cx3="http://schemas.microsoft.com/office/drawing/2016/5/9/chartex" xmlns:cx4="http://schemas.microsoft.com/office/drawing/2016/5/10/chartex" xmlns:cx5="http://schemas.microsoft.com/office/drawing/2016/5/11/chartex" xmlns:mc="http://schemas.openxmlformats.org/markup-compatibility/2006" xmlns:o="urn:schemas-microsoft-com:office:office" xmlns:r="http://schemas.openxmlformats.org/officeDocument/2006/relationships" xmlns:m="http://schemas.openxmlformats.org/officeDocument/2006/math" xmlns:v="urn:schemas-microsoft-com:vml" xmlns:wp14="http://schemas.microsoft.com/office/word/2010/wordprocessingDrawing" xmlns:wp="http://schemas.openxmlformats.org/drawingml/2006/wordprocessingDrawing" xmlns:w10="urn:schemas-microsoft-com:office:word" xmlns:w="http://schemas.openxmlformats.org/wordprocessingml/2006/main" xmlns:w14="http://schemas.microsoft.com/office/word/2010/wordml" xmlns:w15="http://schemas.microsoft.com/office/word/2012/wordml" xmlns:w16se="http://schemas.microsoft.com/office/word/2015/wordml/symex" xmlns:wpg="http://schemas.microsoft.com/office/word/2010/wordprocessingGroup" xmlns:wpi="http://schemas.microsoft.com/office/word/2010/wordprocessingInk" xmlns:wne="http://schemas.microsoft.com/office/word/2006/wordml" xmlns:wps="http://schemas.microsoft.com/office/word/2010/wordprocessingShape" mc:Ignorable="w14 w15 w16se wp14">
+<w:document xmlns:wpc="http://schemas.microsoft.com/office/word/2010/wordprocessingCanvas" xmlns:cx="http://schemas.microsoft.com/office/drawing/2014/chartex" xmlns:cx1="http://schemas.microsoft.com/office/drawing/2015/9/8/chartex" xmlns:cx2="http://schemas.microsoft.com/office/drawing/2015/10/21/chartex" xmlns:cx3="http://schemas.microsoft.com/office/drawing/2016/5/9/chartex" xmlns:cx4="http://schemas.microsoft.com/office/drawing/2016/5/10/chartex" xmlns:cx5="http://schemas.microsoft.com/office/drawing/2016/5/11/chartex" xmlns:cx6="http://schemas.microsoft.com/office/drawing/2016/5/12/chartex" xmlns:cx7="http://schemas.microsoft.com/office/drawing/2016/5/13/chartex" xmlns:cx8="http://schemas.microsoft.com/office/drawing/2016/5/14/chartex" xmlns:mc="http://schemas.openxmlformats.org/markup-compatibility/2006" xmlns:aink="http://schemas.microsoft.com/office/drawing/2016/ink" xmlns:am3d="http://schemas.microsoft.com/office/drawing/2017/model3d" xmlns:o="urn:schemas-microsoft-com:office:office" xmlns:r="http://schemas.openxmlformats.org/officeDocument/2006/relationships" xmlns:m="http://schemas.openxmlformats.org/officeDocument/2006/math" xmlns:v="urn:schemas-microsoft-com:vml" xmlns:wp14="http://schemas.microsoft.com/office/word/2010/wordprocessingDrawing" xmlns:wp="http://schemas.openxmlformats.org/drawingml/2006/wordprocessingDrawing" xmlns:w10="urn:schemas-microsoft-com:office:word" xmlns:w="http://schemas.openxmlformats.org/wordprocessingml/2006/main" xmlns:w14="http://schemas.microsoft.com/office/word/2010/wordml" xmlns:w15="http://schemas.microsoft.com/office/word/2012/wordml" xmlns:w16cid="http://schemas.microsoft.com/office/word/2016/wordml/cid" xmlns:w16se="http://schemas.microsoft.com/office/word/2015/wordml/symex" xmlns:wpg="http://schemas.microsoft.com/office/word/2010/wordprocessingGroup" xmlns:wpi="http://schemas.microsoft.com/office/word/2010/wordprocessingInk" xmlns:wne="http://schemas.microsoft.com/office/word/2006/wordml" xmlns:wps="http://schemas.microsoft.com/office/word/2010/wordprocessingShape" mc:Ignorable="w14 w15 w16se w16cid wp14">
   <w:background w:color="FFFFFF"/>
   <w:body>
     <w:p>
@@ -156,7 +156,6 @@
         </w:rPr>
         <w:t xml:space="preserve">   </w:t>
       </w:r>
-      <w:proofErr w:type="spellStart"/>
       <w:r>
         <w:rPr>
           <w:b/>
@@ -190,7 +189,6 @@
         </w:rPr>
         <w:t>ELT</w:t>
       </w:r>
-      <w:proofErr w:type="spellEnd"/>
     </w:p>
     <w:p>
       <w:pPr>
@@ -244,19 +242,11 @@
           <w:lang w:val="en-GB"/>
         </w:rPr>
       </w:pPr>
-      <w:proofErr w:type="spellStart"/>
-      <w:r>
-        <w:rPr>
-          <w:lang w:val="en-GB"/>
-        </w:rPr>
-        <w:t>tEXASCDELT</w:t>
-      </w:r>
-      <w:proofErr w:type="spellEnd"/>
-      <w:r>
-        <w:rPr>
-          <w:lang w:val="en-GB"/>
-        </w:rPr>
-        <w:t xml:space="preserve"> reflects and tracks changes in a dedicated </w:t>
+      <w:r>
+        <w:rPr>
+          <w:lang w:val="en-GB"/>
+        </w:rPr>
+        <w:t xml:space="preserve">tEXASCDELT reflects and tracks changes in a dedicated </w:t>
       </w:r>
       <w:r>
         <w:rPr>
@@ -300,19 +290,11 @@
           <w:lang w:val="en-GB"/>
         </w:rPr>
       </w:pPr>
-      <w:proofErr w:type="spellStart"/>
-      <w:r>
-        <w:rPr>
-          <w:lang w:val="en-GB"/>
-        </w:rPr>
-        <w:t>tEXASCDELT</w:t>
-      </w:r>
-      <w:proofErr w:type="spellEnd"/>
-      <w:r>
-        <w:rPr>
-          <w:lang w:val="en-GB"/>
-        </w:rPr>
-        <w:t xml:space="preserve"> </w:t>
+      <w:r>
+        <w:rPr>
+          <w:lang w:val="en-GB"/>
+        </w:rPr>
+        <w:t xml:space="preserve">tEXASCDELT </w:t>
       </w:r>
       <w:r>
         <w:rPr>
@@ -336,19 +318,7 @@
         <w:rPr>
           <w:lang w:val="en-GB"/>
         </w:rPr>
-        <w:t xml:space="preserve">from a source </w:t>
-      </w:r>
-      <w:r>
-        <w:rPr>
-          <w:lang w:val="en-GB"/>
-        </w:rPr>
-        <w:t xml:space="preserve">to a target </w:t>
-      </w:r>
-      <w:r>
-        <w:rPr>
-          <w:lang w:val="en-GB"/>
-        </w:rPr>
-        <w:t xml:space="preserve">table </w:t>
+        <w:t xml:space="preserve">from a source to a target table </w:t>
       </w:r>
       <w:r>
         <w:rPr>
@@ -424,12 +394,19 @@
         </w:rPr>
         <w:t xml:space="preserve"> </w:t>
       </w:r>
-      <w:proofErr w:type="spellStart"/>
-      <w:r>
-        <w:rPr>
-          <w:lang w:val="en-GB"/>
-        </w:rPr>
-        <w:t>EXASol</w:t>
+      <w:r>
+        <w:rPr>
+          <w:lang w:val="en-GB"/>
+        </w:rPr>
+        <w:t>EXASo</w:t>
+      </w:r>
+      <w:bookmarkStart w:id="0" w:name="_GoBack"/>
+      <w:bookmarkEnd w:id="0"/>
+      <w:r>
+        <w:rPr>
+          <w:lang w:val="en-GB"/>
+        </w:rPr>
+        <w:t>l</w:t>
       </w:r>
       <w:r>
         <w:rPr>
@@ -437,7 +414,6 @@
         </w:rPr>
         <w:t>ution</w:t>
       </w:r>
-      <w:proofErr w:type="spellEnd"/>
       <w:r>
         <w:rPr>
           <w:lang w:val="en-GB"/>
@@ -733,7 +709,25 @@
               <w:rPr>
                 <w:lang w:val="en-GB"/>
               </w:rPr>
-              <w:t>Use existing connections</w:t>
+              <w:t xml:space="preserve">Use </w:t>
+            </w:r>
+            <w:r>
+              <w:rPr>
+                <w:lang w:val="en-GB"/>
+              </w:rPr>
+              <w:t xml:space="preserve">an </w:t>
+            </w:r>
+            <w:r>
+              <w:rPr>
+                <w:lang w:val="en-GB"/>
+              </w:rPr>
+              <w:t>existing conne</w:t>
+            </w:r>
+            <w:r>
+              <w:rPr>
+                <w:lang w:val="en-GB"/>
+              </w:rPr>
+              <w:t>ction</w:t>
             </w:r>
           </w:p>
         </w:tc>
@@ -1168,21 +1162,7 @@
               <w:rPr>
                 <w:lang w:val="en-GB"/>
               </w:rPr>
-              <w:t xml:space="preserve">User authentication data for a dedicated </w:t>
-            </w:r>
-            <w:proofErr w:type="spellStart"/>
-            <w:r>
-              <w:rPr>
-                <w:lang w:val="en-GB"/>
-              </w:rPr>
-              <w:t>Exasol</w:t>
-            </w:r>
-            <w:proofErr w:type="spellEnd"/>
-            <w:r>
-              <w:rPr>
-                <w:lang w:val="en-GB"/>
-              </w:rPr>
-              <w:t xml:space="preserve"> database.</w:t>
+              <w:t>User authentication data for a dedicated Exasol database.</w:t>
             </w:r>
           </w:p>
         </w:tc>
@@ -1376,6 +1356,81 @@
               <w:rPr>
                 <w:lang w:val="en-GB"/>
               </w:rPr>
+              <w:t>Overwrite source schema from existing connection</w:t>
+            </w:r>
+          </w:p>
+        </w:tc>
+        <w:tc>
+          <w:tcPr>
+            <w:tcW w:w="7845" w:type="dxa"/>
+            <w:tcBorders>
+              <w:left w:val="single" w:sz="1" w:space="0" w:color="000000"/>
+              <w:bottom w:val="single" w:sz="1" w:space="0" w:color="000000"/>
+              <w:right w:val="single" w:sz="1" w:space="0" w:color="000000"/>
+            </w:tcBorders>
+            <w:shd w:val="clear" w:color="auto" w:fill="auto"/>
+          </w:tcPr>
+          <w:p>
+            <w:pPr>
+              <w:pStyle w:val="TableContents"/>
+              <w:rPr>
+                <w:lang w:val="en-GB"/>
+              </w:rPr>
+            </w:pPr>
+            <w:r>
+              <w:rPr>
+                <w:lang w:val="en-GB"/>
+              </w:rPr>
+              <w:t xml:space="preserve">Change schema when using an existing connection. </w:t>
+            </w:r>
+            <w:r>
+              <w:rPr>
+                <w:lang w:val="en-GB"/>
+              </w:rPr>
+              <w:t xml:space="preserve">Visible only </w:t>
+            </w:r>
+            <w:r>
+              <w:rPr>
+                <w:lang w:val="en-GB"/>
+              </w:rPr>
+              <w:t>i</w:t>
+            </w:r>
+            <w:r>
+              <w:rPr>
+                <w:lang w:val="en-GB"/>
+              </w:rPr>
+              <w:t>f</w:t>
+            </w:r>
+            <w:r>
+              <w:rPr>
+                <w:lang w:val="en-GB"/>
+              </w:rPr>
+              <w:t xml:space="preserve"> “Use an existing connection” is enabled.</w:t>
+            </w:r>
+          </w:p>
+        </w:tc>
+      </w:tr>
+      <w:tr>
+        <w:tc>
+          <w:tcPr>
+            <w:tcW w:w="1800" w:type="dxa"/>
+            <w:tcBorders>
+              <w:left w:val="single" w:sz="1" w:space="0" w:color="000000"/>
+              <w:bottom w:val="single" w:sz="1" w:space="0" w:color="000000"/>
+            </w:tcBorders>
+            <w:shd w:val="clear" w:color="auto" w:fill="auto"/>
+          </w:tcPr>
+          <w:p>
+            <w:pPr>
+              <w:pStyle w:val="TableContents"/>
+              <w:rPr>
+                <w:lang w:val="en-GB"/>
+              </w:rPr>
+            </w:pPr>
+            <w:r>
+              <w:rPr>
+                <w:lang w:val="en-GB"/>
+              </w:rPr>
               <w:t>Source table</w:t>
             </w:r>
           </w:p>
@@ -3027,6 +3082,7 @@
               <w:rPr>
                 <w:lang w:val="en-GB"/>
               </w:rPr>
+              <w:lastRenderedPageBreak/>
               <w:t xml:space="preserve">Create </w:t>
             </w:r>
             <w:r>
@@ -3175,13 +3231,7 @@
               <w:rPr>
                 <w:lang w:val="en-GB"/>
               </w:rPr>
-              <w:t>is created</w:t>
-            </w:r>
-            <w:r>
-              <w:rPr>
-                <w:lang w:val="en-GB"/>
-              </w:rPr>
-              <w:t xml:space="preserve">, </w:t>
+              <w:t xml:space="preserve">is created, </w:t>
             </w:r>
             <w:r>
               <w:rPr>
@@ -3225,7 +3275,6 @@
               <w:rPr>
                 <w:lang w:val="en-GB"/>
               </w:rPr>
-              <w:lastRenderedPageBreak/>
               <w:t>Surrogate Key column</w:t>
             </w:r>
           </w:p>
@@ -4265,9 +4314,7 @@
         </w:rPr>
         <w:t>Advanced settings</w:t>
       </w:r>
-      <w:bookmarkStart w:id="0" w:name="__DdeLink__419_1356840935"/>
-      <w:bookmarkStart w:id="1" w:name="_GoBack"/>
-      <w:bookmarkEnd w:id="1"/>
+      <w:bookmarkStart w:id="1" w:name="__DdeLink__419_1356840935"/>
     </w:p>
     <w:tbl>
       <w:tblPr>
@@ -4366,6 +4413,101 @@
               <w:rPr>
                 <w:lang w:val="en-GB"/>
               </w:rPr>
+              <w:t>Set different schema for temp table</w:t>
+            </w:r>
+          </w:p>
+        </w:tc>
+        <w:tc>
+          <w:tcPr>
+            <w:tcW w:w="5640" w:type="dxa"/>
+            <w:tcBorders>
+              <w:left w:val="single" w:sz="1" w:space="0" w:color="000000"/>
+              <w:bottom w:val="single" w:sz="2" w:space="0" w:color="000000"/>
+              <w:right w:val="single" w:sz="1" w:space="0" w:color="000000"/>
+            </w:tcBorders>
+            <w:shd w:val="clear" w:color="auto" w:fill="auto"/>
+          </w:tcPr>
+          <w:p>
+            <w:pPr>
+              <w:pStyle w:val="TableContents"/>
+              <w:rPr>
+                <w:lang w:val="en-GB"/>
+              </w:rPr>
+            </w:pPr>
+            <w:r>
+              <w:rPr>
+                <w:lang w:val="en-GB"/>
+              </w:rPr>
+              <w:t xml:space="preserve">Specify the schema where the temporary data for the </w:t>
+            </w:r>
+            <w:proofErr w:type="spellStart"/>
+            <w:r>
+              <w:rPr>
+                <w:lang w:val="en-GB"/>
+              </w:rPr>
+              <w:t>scd</w:t>
+            </w:r>
+            <w:proofErr w:type="spellEnd"/>
+            <w:r>
+              <w:rPr>
+                <w:lang w:val="en-GB"/>
+              </w:rPr>
+              <w:t xml:space="preserve"> transformation is stored. </w:t>
+            </w:r>
+            <w:r>
+              <w:rPr>
+                <w:lang w:val="en-GB"/>
+              </w:rPr>
+              <w:t>D</w:t>
+            </w:r>
+            <w:r>
+              <w:rPr>
+                <w:lang w:val="en-GB"/>
+              </w:rPr>
+              <w:t xml:space="preserve">efault </w:t>
+            </w:r>
+            <w:r>
+              <w:rPr>
+                <w:lang w:val="en-GB"/>
+              </w:rPr>
+              <w:t xml:space="preserve">value </w:t>
+            </w:r>
+            <w:r>
+              <w:rPr>
+                <w:lang w:val="en-GB"/>
+              </w:rPr>
+              <w:t xml:space="preserve">is </w:t>
+            </w:r>
+            <w:r>
+              <w:rPr>
+                <w:lang w:val="en-GB"/>
+              </w:rPr>
+              <w:t>target schema.</w:t>
+            </w:r>
+          </w:p>
+        </w:tc>
+      </w:tr>
+      <w:tr>
+        <w:tc>
+          <w:tcPr>
+            <w:tcW w:w="4005" w:type="dxa"/>
+            <w:tcBorders>
+              <w:left w:val="single" w:sz="1" w:space="0" w:color="000000"/>
+              <w:bottom w:val="single" w:sz="2" w:space="0" w:color="000000"/>
+            </w:tcBorders>
+            <w:shd w:val="clear" w:color="auto" w:fill="auto"/>
+          </w:tcPr>
+          <w:p>
+            <w:pPr>
+              <w:pStyle w:val="TableContents"/>
+              <w:rPr>
+                <w:lang w:val="en-GB"/>
+              </w:rPr>
+            </w:pPr>
+            <w:r>
+              <w:rPr>
+                <w:lang w:val="en-GB"/>
+              </w:rPr>
               <w:t>Execute nothing mode</w:t>
             </w:r>
           </w:p>
@@ -4572,7 +4714,7 @@
         </w:rPr>
       </w:pPr>
     </w:p>
-    <w:bookmarkEnd w:id="0"/>
+    <w:bookmarkEnd w:id="1"/>
     <w:p>
       <w:pPr>
         <w:rPr>
@@ -5005,6 +5147,7 @@
               <w:rPr>
                 <w:lang w:val="en-GB"/>
               </w:rPr>
+              <w:lastRenderedPageBreak/>
               <w:t>COUNT_SCD3_CHANGED_RECORDS</w:t>
             </w:r>
           </w:p>
@@ -5145,7 +5288,6 @@
           <w:b/>
           <w:lang w:val="en-GB"/>
         </w:rPr>
-        <w:lastRenderedPageBreak/>
         <w:t>Additional information</w:t>
       </w:r>
     </w:p>
@@ -5943,6 +6085,161 @@
           <w:lang w:val="en-GB"/>
         </w:rPr>
         <w:t xml:space="preserve"> but invalid values (e.g. different data type or null) may cause errors.</w:t>
+      </w:r>
+    </w:p>
+    <w:p>
+      <w:pPr>
+        <w:pStyle w:val="Listenabsatz"/>
+        <w:rPr>
+          <w:lang w:val="en-GB"/>
+        </w:rPr>
+      </w:pPr>
+    </w:p>
+    <w:p>
+      <w:pPr>
+        <w:rPr>
+          <w:lang w:val="en-GB"/>
+        </w:rPr>
+      </w:pPr>
+    </w:p>
+    <w:p>
+      <w:pPr>
+        <w:rPr>
+          <w:b/>
+          <w:lang w:val="en-GB"/>
+        </w:rPr>
+      </w:pPr>
+      <w:r>
+        <w:rPr>
+          <w:b/>
+          <w:lang w:val="en-GB"/>
+        </w:rPr>
+        <w:t>Changelog</w:t>
+      </w:r>
+    </w:p>
+    <w:p>
+      <w:pPr>
+        <w:rPr>
+          <w:b/>
+          <w:lang w:val="en-GB"/>
+        </w:rPr>
+      </w:pPr>
+    </w:p>
+    <w:p>
+      <w:pPr>
+        <w:pStyle w:val="Listenabsatz"/>
+        <w:ind w:left="0"/>
+        <w:rPr>
+          <w:lang w:val="en-GB"/>
+        </w:rPr>
+      </w:pPr>
+      <w:r>
+        <w:rPr>
+          <w:lang w:val="en-GB"/>
+        </w:rPr>
+        <w:t>1.2:</w:t>
+      </w:r>
+    </w:p>
+    <w:p>
+      <w:pPr>
+        <w:pStyle w:val="Listenabsatz"/>
+        <w:numPr>
+          <w:ilvl w:val="0"/>
+          <w:numId w:val="4"/>
+        </w:numPr>
+        <w:rPr>
+          <w:lang w:val="en-GB"/>
+        </w:rPr>
+      </w:pPr>
+      <w:r>
+        <w:rPr>
+          <w:lang w:val="en-GB"/>
+        </w:rPr>
+        <w:t>Timestamps in source can be provided even without</w:t>
+      </w:r>
+      <w:r>
+        <w:rPr>
+          <w:lang w:val="en-GB"/>
+        </w:rPr>
+        <w:t xml:space="preserve"> SCD 2 or 3</w:t>
+      </w:r>
+      <w:r>
+        <w:rPr>
+          <w:lang w:val="en-GB"/>
+        </w:rPr>
+        <w:t>.</w:t>
+      </w:r>
+      <w:r>
+        <w:rPr>
+          <w:lang w:val="en-GB"/>
+        </w:rPr>
+        <w:t xml:space="preserve"> </w:t>
+      </w:r>
+      <w:r>
+        <w:rPr>
+          <w:lang w:val="en-GB"/>
+        </w:rPr>
+        <w:t xml:space="preserve">This is necessary </w:t>
+      </w:r>
+      <w:r>
+        <w:rPr>
+          <w:lang w:val="en-GB"/>
+        </w:rPr>
+        <w:t>when input contains key duplicates.</w:t>
+      </w:r>
+    </w:p>
+    <w:p>
+      <w:pPr>
+        <w:pStyle w:val="Listenabsatz"/>
+        <w:numPr>
+          <w:ilvl w:val="0"/>
+          <w:numId w:val="4"/>
+        </w:numPr>
+        <w:rPr>
+          <w:lang w:val="en-GB"/>
+        </w:rPr>
+      </w:pPr>
+      <w:r>
+        <w:rPr>
+          <w:lang w:val="en-GB"/>
+        </w:rPr>
+        <w:t>New option (Basic settings): Overwrite source schema from existing connection</w:t>
+      </w:r>
+    </w:p>
+    <w:p>
+      <w:pPr>
+        <w:pStyle w:val="Listenabsatz"/>
+        <w:numPr>
+          <w:ilvl w:val="0"/>
+          <w:numId w:val="4"/>
+        </w:numPr>
+        <w:rPr>
+          <w:lang w:val="en-GB"/>
+        </w:rPr>
+      </w:pPr>
+      <w:r>
+        <w:rPr>
+          <w:lang w:val="en-GB"/>
+        </w:rPr>
+        <w:t>New option (Advanced settings): Set different schema for temp table (default is same as target schema)</w:t>
+      </w:r>
+    </w:p>
+    <w:p>
+      <w:pPr>
+        <w:pStyle w:val="Listenabsatz"/>
+        <w:numPr>
+          <w:ilvl w:val="0"/>
+          <w:numId w:val="4"/>
+        </w:numPr>
+        <w:rPr>
+          <w:lang w:val="en-GB"/>
+        </w:rPr>
+      </w:pPr>
+      <w:r>
+        <w:rPr>
+          <w:lang w:val="en-GB"/>
+        </w:rPr>
+        <w:t>Output of SQLExceptions on console</w:t>
       </w:r>
     </w:p>
     <w:sectPr>
@@ -5955,7 +6252,7 @@
 </file>
 
 <file path=word/numbering.xml><?xml version="1.0" encoding="utf-8"?>
-<w:numbering xmlns:wpc="http://schemas.microsoft.com/office/word/2010/wordprocessingCanvas" xmlns:cx="http://schemas.microsoft.com/office/drawing/2014/chartex" xmlns:cx1="http://schemas.microsoft.com/office/drawing/2015/9/8/chartex" xmlns:cx2="http://schemas.microsoft.com/office/drawing/2015/10/21/chartex" xmlns:cx3="http://schemas.microsoft.com/office/drawing/2016/5/9/chartex" xmlns:cx4="http://schemas.microsoft.com/office/drawing/2016/5/10/chartex" xmlns:cx5="http://schemas.microsoft.com/office/drawing/2016/5/11/chartex" xmlns:mc="http://schemas.openxmlformats.org/markup-compatibility/2006" xmlns:o="urn:schemas-microsoft-com:office:office" xmlns:r="http://schemas.openxmlformats.org/officeDocument/2006/relationships" xmlns:m="http://schemas.openxmlformats.org/officeDocument/2006/math" xmlns:v="urn:schemas-microsoft-com:vml" xmlns:wp14="http://schemas.microsoft.com/office/word/2010/wordprocessingDrawing" xmlns:wp="http://schemas.openxmlformats.org/drawingml/2006/wordprocessingDrawing" xmlns:w10="urn:schemas-microsoft-com:office:word" xmlns:w="http://schemas.openxmlformats.org/wordprocessingml/2006/main" xmlns:w14="http://schemas.microsoft.com/office/word/2010/wordml" xmlns:w15="http://schemas.microsoft.com/office/word/2012/wordml" xmlns:w16se="http://schemas.microsoft.com/office/word/2015/wordml/symex" xmlns:wpg="http://schemas.microsoft.com/office/word/2010/wordprocessingGroup" xmlns:wpi="http://schemas.microsoft.com/office/word/2010/wordprocessingInk" xmlns:wne="http://schemas.microsoft.com/office/word/2006/wordml" xmlns:wps="http://schemas.microsoft.com/office/word/2010/wordprocessingShape" mc:Ignorable="w14 w15 w16se wp14">
+<w:numbering xmlns:wpc="http://schemas.microsoft.com/office/word/2010/wordprocessingCanvas" xmlns:cx="http://schemas.microsoft.com/office/drawing/2014/chartex" xmlns:cx1="http://schemas.microsoft.com/office/drawing/2015/9/8/chartex" xmlns:cx2="http://schemas.microsoft.com/office/drawing/2015/10/21/chartex" xmlns:cx3="http://schemas.microsoft.com/office/drawing/2016/5/9/chartex" xmlns:cx4="http://schemas.microsoft.com/office/drawing/2016/5/10/chartex" xmlns:cx5="http://schemas.microsoft.com/office/drawing/2016/5/11/chartex" xmlns:cx6="http://schemas.microsoft.com/office/drawing/2016/5/12/chartex" xmlns:cx7="http://schemas.microsoft.com/office/drawing/2016/5/13/chartex" xmlns:cx8="http://schemas.microsoft.com/office/drawing/2016/5/14/chartex" xmlns:mc="http://schemas.openxmlformats.org/markup-compatibility/2006" xmlns:aink="http://schemas.microsoft.com/office/drawing/2016/ink" xmlns:am3d="http://schemas.microsoft.com/office/drawing/2017/model3d" xmlns:o="urn:schemas-microsoft-com:office:office" xmlns:r="http://schemas.openxmlformats.org/officeDocument/2006/relationships" xmlns:m="http://schemas.openxmlformats.org/officeDocument/2006/math" xmlns:v="urn:schemas-microsoft-com:vml" xmlns:wp14="http://schemas.microsoft.com/office/word/2010/wordprocessingDrawing" xmlns:wp="http://schemas.openxmlformats.org/drawingml/2006/wordprocessingDrawing" xmlns:w10="urn:schemas-microsoft-com:office:word" xmlns:w="http://schemas.openxmlformats.org/wordprocessingml/2006/main" xmlns:w14="http://schemas.microsoft.com/office/word/2010/wordml" xmlns:w15="http://schemas.microsoft.com/office/word/2012/wordml" xmlns:w16cid="http://schemas.microsoft.com/office/word/2016/wordml/cid" xmlns:w16se="http://schemas.microsoft.com/office/word/2015/wordml/symex" xmlns:wpg="http://schemas.microsoft.com/office/word/2010/wordprocessingGroup" xmlns:wpi="http://schemas.microsoft.com/office/word/2010/wordprocessingInk" xmlns:wne="http://schemas.microsoft.com/office/word/2006/wordml" xmlns:wps="http://schemas.microsoft.com/office/word/2010/wordprocessingShape" mc:Ignorable="w14 w15 w16se w16cid wp14">
   <w:abstractNum w:abstractNumId="0" w15:restartNumberingAfterBreak="0">
     <w:nsid w:val="00000001"/>
     <w:multiLevelType w:val="multilevel"/>
@@ -6192,17 +6489,249 @@
       </w:rPr>
     </w:lvl>
   </w:abstractNum>
+  <w:abstractNum w:abstractNumId="2" w15:restartNumberingAfterBreak="0">
+    <w:nsid w:val="68246870"/>
+    <w:multiLevelType w:val="hybridMultilevel"/>
+    <w:tmpl w:val="9E082A8E"/>
+    <w:lvl w:ilvl="0" w:tplc="04070001">
+      <w:start w:val="1"/>
+      <w:numFmt w:val="bullet"/>
+      <w:lvlText w:val=""/>
+      <w:lvlJc w:val="left"/>
+      <w:pPr>
+        <w:ind w:left="360" w:hanging="360"/>
+      </w:pPr>
+      <w:rPr>
+        <w:rFonts w:ascii="Symbol" w:hAnsi="Symbol" w:hint="default"/>
+      </w:rPr>
+    </w:lvl>
+    <w:lvl w:ilvl="1" w:tplc="04070003" w:tentative="1">
+      <w:start w:val="1"/>
+      <w:numFmt w:val="bullet"/>
+      <w:lvlText w:val="o"/>
+      <w:lvlJc w:val="left"/>
+      <w:pPr>
+        <w:ind w:left="1080" w:hanging="360"/>
+      </w:pPr>
+      <w:rPr>
+        <w:rFonts w:ascii="Courier New" w:hAnsi="Courier New" w:cs="Courier New" w:hint="default"/>
+      </w:rPr>
+    </w:lvl>
+    <w:lvl w:ilvl="2" w:tplc="04070005" w:tentative="1">
+      <w:start w:val="1"/>
+      <w:numFmt w:val="bullet"/>
+      <w:lvlText w:val=""/>
+      <w:lvlJc w:val="left"/>
+      <w:pPr>
+        <w:ind w:left="1800" w:hanging="360"/>
+      </w:pPr>
+      <w:rPr>
+        <w:rFonts w:ascii="Wingdings" w:hAnsi="Wingdings" w:hint="default"/>
+      </w:rPr>
+    </w:lvl>
+    <w:lvl w:ilvl="3" w:tplc="04070001" w:tentative="1">
+      <w:start w:val="1"/>
+      <w:numFmt w:val="bullet"/>
+      <w:lvlText w:val=""/>
+      <w:lvlJc w:val="left"/>
+      <w:pPr>
+        <w:ind w:left="2520" w:hanging="360"/>
+      </w:pPr>
+      <w:rPr>
+        <w:rFonts w:ascii="Symbol" w:hAnsi="Symbol" w:hint="default"/>
+      </w:rPr>
+    </w:lvl>
+    <w:lvl w:ilvl="4" w:tplc="04070003" w:tentative="1">
+      <w:start w:val="1"/>
+      <w:numFmt w:val="bullet"/>
+      <w:lvlText w:val="o"/>
+      <w:lvlJc w:val="left"/>
+      <w:pPr>
+        <w:ind w:left="3240" w:hanging="360"/>
+      </w:pPr>
+      <w:rPr>
+        <w:rFonts w:ascii="Courier New" w:hAnsi="Courier New" w:cs="Courier New" w:hint="default"/>
+      </w:rPr>
+    </w:lvl>
+    <w:lvl w:ilvl="5" w:tplc="04070005" w:tentative="1">
+      <w:start w:val="1"/>
+      <w:numFmt w:val="bullet"/>
+      <w:lvlText w:val=""/>
+      <w:lvlJc w:val="left"/>
+      <w:pPr>
+        <w:ind w:left="3960" w:hanging="360"/>
+      </w:pPr>
+      <w:rPr>
+        <w:rFonts w:ascii="Wingdings" w:hAnsi="Wingdings" w:hint="default"/>
+      </w:rPr>
+    </w:lvl>
+    <w:lvl w:ilvl="6" w:tplc="04070001" w:tentative="1">
+      <w:start w:val="1"/>
+      <w:numFmt w:val="bullet"/>
+      <w:lvlText w:val=""/>
+      <w:lvlJc w:val="left"/>
+      <w:pPr>
+        <w:ind w:left="4680" w:hanging="360"/>
+      </w:pPr>
+      <w:rPr>
+        <w:rFonts w:ascii="Symbol" w:hAnsi="Symbol" w:hint="default"/>
+      </w:rPr>
+    </w:lvl>
+    <w:lvl w:ilvl="7" w:tplc="04070003" w:tentative="1">
+      <w:start w:val="1"/>
+      <w:numFmt w:val="bullet"/>
+      <w:lvlText w:val="o"/>
+      <w:lvlJc w:val="left"/>
+      <w:pPr>
+        <w:ind w:left="5400" w:hanging="360"/>
+      </w:pPr>
+      <w:rPr>
+        <w:rFonts w:ascii="Courier New" w:hAnsi="Courier New" w:cs="Courier New" w:hint="default"/>
+      </w:rPr>
+    </w:lvl>
+    <w:lvl w:ilvl="8" w:tplc="04070005" w:tentative="1">
+      <w:start w:val="1"/>
+      <w:numFmt w:val="bullet"/>
+      <w:lvlText w:val=""/>
+      <w:lvlJc w:val="left"/>
+      <w:pPr>
+        <w:ind w:left="6120" w:hanging="360"/>
+      </w:pPr>
+      <w:rPr>
+        <w:rFonts w:ascii="Wingdings" w:hAnsi="Wingdings" w:hint="default"/>
+      </w:rPr>
+    </w:lvl>
+  </w:abstractNum>
+  <w:abstractNum w:abstractNumId="3" w15:restartNumberingAfterBreak="0">
+    <w:nsid w:val="7AD174BB"/>
+    <w:multiLevelType w:val="hybridMultilevel"/>
+    <w:tmpl w:val="D53E3EB0"/>
+    <w:lvl w:ilvl="0" w:tplc="04070001">
+      <w:start w:val="1"/>
+      <w:numFmt w:val="bullet"/>
+      <w:lvlText w:val=""/>
+      <w:lvlJc w:val="left"/>
+      <w:pPr>
+        <w:ind w:left="720" w:hanging="360"/>
+      </w:pPr>
+      <w:rPr>
+        <w:rFonts w:ascii="Symbol" w:hAnsi="Symbol" w:hint="default"/>
+      </w:rPr>
+    </w:lvl>
+    <w:lvl w:ilvl="1" w:tplc="04070003" w:tentative="1">
+      <w:start w:val="1"/>
+      <w:numFmt w:val="bullet"/>
+      <w:lvlText w:val="o"/>
+      <w:lvlJc w:val="left"/>
+      <w:pPr>
+        <w:ind w:left="1440" w:hanging="360"/>
+      </w:pPr>
+      <w:rPr>
+        <w:rFonts w:ascii="Courier New" w:hAnsi="Courier New" w:cs="Courier New" w:hint="default"/>
+      </w:rPr>
+    </w:lvl>
+    <w:lvl w:ilvl="2" w:tplc="04070005" w:tentative="1">
+      <w:start w:val="1"/>
+      <w:numFmt w:val="bullet"/>
+      <w:lvlText w:val=""/>
+      <w:lvlJc w:val="left"/>
+      <w:pPr>
+        <w:ind w:left="2160" w:hanging="360"/>
+      </w:pPr>
+      <w:rPr>
+        <w:rFonts w:ascii="Wingdings" w:hAnsi="Wingdings" w:hint="default"/>
+      </w:rPr>
+    </w:lvl>
+    <w:lvl w:ilvl="3" w:tplc="04070001" w:tentative="1">
+      <w:start w:val="1"/>
+      <w:numFmt w:val="bullet"/>
+      <w:lvlText w:val=""/>
+      <w:lvlJc w:val="left"/>
+      <w:pPr>
+        <w:ind w:left="2880" w:hanging="360"/>
+      </w:pPr>
+      <w:rPr>
+        <w:rFonts w:ascii="Symbol" w:hAnsi="Symbol" w:hint="default"/>
+      </w:rPr>
+    </w:lvl>
+    <w:lvl w:ilvl="4" w:tplc="04070003" w:tentative="1">
+      <w:start w:val="1"/>
+      <w:numFmt w:val="bullet"/>
+      <w:lvlText w:val="o"/>
+      <w:lvlJc w:val="left"/>
+      <w:pPr>
+        <w:ind w:left="3600" w:hanging="360"/>
+      </w:pPr>
+      <w:rPr>
+        <w:rFonts w:ascii="Courier New" w:hAnsi="Courier New" w:cs="Courier New" w:hint="default"/>
+      </w:rPr>
+    </w:lvl>
+    <w:lvl w:ilvl="5" w:tplc="04070005" w:tentative="1">
+      <w:start w:val="1"/>
+      <w:numFmt w:val="bullet"/>
+      <w:lvlText w:val=""/>
+      <w:lvlJc w:val="left"/>
+      <w:pPr>
+        <w:ind w:left="4320" w:hanging="360"/>
+      </w:pPr>
+      <w:rPr>
+        <w:rFonts w:ascii="Wingdings" w:hAnsi="Wingdings" w:hint="default"/>
+      </w:rPr>
+    </w:lvl>
+    <w:lvl w:ilvl="6" w:tplc="04070001" w:tentative="1">
+      <w:start w:val="1"/>
+      <w:numFmt w:val="bullet"/>
+      <w:lvlText w:val=""/>
+      <w:lvlJc w:val="left"/>
+      <w:pPr>
+        <w:ind w:left="5040" w:hanging="360"/>
+      </w:pPr>
+      <w:rPr>
+        <w:rFonts w:ascii="Symbol" w:hAnsi="Symbol" w:hint="default"/>
+      </w:rPr>
+    </w:lvl>
+    <w:lvl w:ilvl="7" w:tplc="04070003" w:tentative="1">
+      <w:start w:val="1"/>
+      <w:numFmt w:val="bullet"/>
+      <w:lvlText w:val="o"/>
+      <w:lvlJc w:val="left"/>
+      <w:pPr>
+        <w:ind w:left="5760" w:hanging="360"/>
+      </w:pPr>
+      <w:rPr>
+        <w:rFonts w:ascii="Courier New" w:hAnsi="Courier New" w:cs="Courier New" w:hint="default"/>
+      </w:rPr>
+    </w:lvl>
+    <w:lvl w:ilvl="8" w:tplc="04070005" w:tentative="1">
+      <w:start w:val="1"/>
+      <w:numFmt w:val="bullet"/>
+      <w:lvlText w:val=""/>
+      <w:lvlJc w:val="left"/>
+      <w:pPr>
+        <w:ind w:left="6480" w:hanging="360"/>
+      </w:pPr>
+      <w:rPr>
+        <w:rFonts w:ascii="Wingdings" w:hAnsi="Wingdings" w:hint="default"/>
+      </w:rPr>
+    </w:lvl>
+  </w:abstractNum>
   <w:num w:numId="1">
     <w:abstractNumId w:val="0"/>
   </w:num>
   <w:num w:numId="2">
     <w:abstractNumId w:val="1"/>
   </w:num>
+  <w:num w:numId="3">
+    <w:abstractNumId w:val="2"/>
+  </w:num>
+  <w:num w:numId="4">
+    <w:abstractNumId w:val="3"/>
+  </w:num>
 </w:numbering>
 </file>
 
 <file path=word/styles.xml><?xml version="1.0" encoding="utf-8"?>
-<w:styles xmlns:mc="http://schemas.openxmlformats.org/markup-compatibility/2006" xmlns:r="http://schemas.openxmlformats.org/officeDocument/2006/relationships" xmlns:w="http://schemas.openxmlformats.org/wordprocessingml/2006/main" xmlns:w14="http://schemas.microsoft.com/office/word/2010/wordml" xmlns:w15="http://schemas.microsoft.com/office/word/2012/wordml" xmlns:w16se="http://schemas.microsoft.com/office/word/2015/wordml/symex" mc:Ignorable="w14 w15 w16se">
+<w:styles xmlns:mc="http://schemas.openxmlformats.org/markup-compatibility/2006" xmlns:r="http://schemas.openxmlformats.org/officeDocument/2006/relationships" xmlns:w="http://schemas.openxmlformats.org/wordprocessingml/2006/main" xmlns:w14="http://schemas.microsoft.com/office/word/2010/wordml" xmlns:w15="http://schemas.microsoft.com/office/word/2012/wordml" xmlns:w16cid="http://schemas.microsoft.com/office/word/2016/wordml/cid" xmlns:w16se="http://schemas.microsoft.com/office/word/2015/wordml/symex" mc:Ignorable="w14 w15 w16se w16cid">
   <w:docDefaults>
     <w:rPrDefault>
       <w:rPr>
@@ -6212,7 +6741,7 @@
     </w:rPrDefault>
     <w:pPrDefault/>
   </w:docDefaults>
-  <w:latentStyles w:defLockedState="0" w:defUIPriority="99" w:defSemiHidden="0" w:defUnhideWhenUsed="0" w:defQFormat="0" w:count="374">
+  <w:latentStyles w:defLockedState="0" w:defUIPriority="99" w:defSemiHidden="0" w:defUnhideWhenUsed="0" w:defQFormat="0" w:count="375">
     <w:lsdException w:name="Normal" w:uiPriority="0" w:qFormat="1"/>
     <w:lsdException w:name="heading 1" w:uiPriority="9" w:qFormat="1"/>
     <w:lsdException w:name="heading 2" w:uiPriority="9" w:qFormat="1"/>
@@ -6318,7 +6847,6 @@
     <w:lsdException w:name="HTML Sample" w:semiHidden="1" w:unhideWhenUsed="1"/>
     <w:lsdException w:name="HTML Typewriter" w:semiHidden="1" w:unhideWhenUsed="1"/>
     <w:lsdException w:name="HTML Variable" w:semiHidden="1" w:unhideWhenUsed="1"/>
-    <w:lsdException w:name="Normal Table" w:semiHidden="1" w:unhideWhenUsed="1"/>
     <w:lsdException w:name="annotation subject" w:semiHidden="1" w:unhideWhenUsed="1"/>
     <w:lsdException w:name="No List" w:semiHidden="1" w:unhideWhenUsed="1"/>
     <w:lsdException w:name="Outline List 1" w:semiHidden="1" w:unhideWhenUsed="1"/>
@@ -6365,10 +6893,8 @@
     <w:lsdException w:name="Table Subtle 2" w:semiHidden="1" w:unhideWhenUsed="1"/>
     <w:lsdException w:name="Table Web 1" w:semiHidden="1" w:unhideWhenUsed="1"/>
     <w:lsdException w:name="Table Web 2" w:semiHidden="1" w:unhideWhenUsed="1"/>
-    <w:lsdException w:name="Table Web 3" w:semiHidden="1" w:unhideWhenUsed="1"/>
     <w:lsdException w:name="Balloon Text" w:semiHidden="1" w:unhideWhenUsed="1"/>
     <w:lsdException w:name="Table Grid" w:uiPriority="59"/>
-    <w:lsdException w:name="Table Theme" w:semiHidden="1" w:unhideWhenUsed="1"/>
     <w:lsdException w:name="Placeholder Text" w:semiHidden="1"/>
     <w:lsdException w:name="No Spacing" w:uiPriority="1" w:qFormat="1"/>
     <w:lsdException w:name="Light Shading" w:uiPriority="60"/>
@@ -6578,6 +7104,7 @@
     <w:lsdException w:name="Mention" w:semiHidden="1" w:unhideWhenUsed="1"/>
     <w:lsdException w:name="Smart Hyperlink" w:semiHidden="1" w:unhideWhenUsed="1"/>
     <w:lsdException w:name="Hashtag" w:semiHidden="1" w:unhideWhenUsed="1"/>
+    <w:lsdException w:name="Unresolved Mention" w:semiHidden="1" w:unhideWhenUsed="1"/>
   </w:latentStyles>
   <w:style w:type="paragraph" w:default="1" w:styleId="Standard">
     <w:name w:val="Normal"/>

</xml_diff>

<commit_message>
Fix for additional SCD 1 mode Fix for use of external connection without auto commit Fixed misleading error message (“duplicate key timestamp entries”) Changed icon
</commit_message>
<xml_diff>
--- a/doc/tEXASCDELT.docx
+++ b/doc/tEXASCDELT.docx
@@ -17,7 +17,70 @@
           <w:lang w:val="de-DE"/>
         </w:rPr>
         <w:drawing>
-          <wp:anchor distT="0" distB="0" distL="114300" distR="114300" simplePos="0" relativeHeight="251653632" behindDoc="0" locked="0" layoutInCell="1" allowOverlap="1" wp14:anchorId="54A3C29B" wp14:editId="4394BD4D">
+          <wp:anchor distT="0" distB="0" distL="0" distR="0" simplePos="0" relativeHeight="251657728" behindDoc="0" locked="0" layoutInCell="1" allowOverlap="1" wp14:anchorId="69F0651D" wp14:editId="1D0AA904">
+            <wp:simplePos x="0" y="0"/>
+            <wp:positionH relativeFrom="column">
+              <wp:posOffset>19050</wp:posOffset>
+            </wp:positionH>
+            <wp:positionV relativeFrom="paragraph">
+              <wp:posOffset>19050</wp:posOffset>
+            </wp:positionV>
+            <wp:extent cx="405130" cy="405130"/>
+            <wp:effectExtent l="0" t="0" r="0" b="0"/>
+            <wp:wrapSquare wrapText="largest"/>
+            <wp:docPr id="6" name="Bild 6"/>
+            <wp:cNvGraphicFramePr>
+              <a:graphicFrameLocks xmlns:a="http://schemas.openxmlformats.org/drawingml/2006/main" noChangeAspect="1"/>
+            </wp:cNvGraphicFramePr>
+            <a:graphic xmlns:a="http://schemas.openxmlformats.org/drawingml/2006/main">
+              <a:graphicData uri="http://schemas.openxmlformats.org/drawingml/2006/picture">
+                <pic:pic xmlns:pic="http://schemas.openxmlformats.org/drawingml/2006/picture">
+                  <pic:nvPicPr>
+                    <pic:cNvPr id="0" name="Picture 6"/>
+                    <pic:cNvPicPr>
+                      <a:picLocks noChangeAspect="1" noChangeArrowheads="1"/>
+                    </pic:cNvPicPr>
+                  </pic:nvPicPr>
+                  <pic:blipFill>
+                    <a:blip r:embed="rId5">
+                      <a:extLst>
+                        <a:ext uri="{96DAC541-7B7A-43D3-8B79-37D633B846F1}">
+                          <asvg:svgBlip xmlns:asvg="http://schemas.microsoft.com/office/drawing/2016/SVG/main" r:embed="rId6"/>
+                        </a:ext>
+                      </a:extLst>
+                    </a:blip>
+                    <a:stretch>
+                      <a:fillRect/>
+                    </a:stretch>
+                  </pic:blipFill>
+                  <pic:spPr bwMode="auto">
+                    <a:xfrm>
+                      <a:off x="0" y="0"/>
+                      <a:ext cx="405130" cy="405130"/>
+                    </a:xfrm>
+                    <a:prstGeom prst="rect">
+                      <a:avLst/>
+                    </a:prstGeom>
+                  </pic:spPr>
+                </pic:pic>
+              </a:graphicData>
+            </a:graphic>
+            <wp14:sizeRelH relativeFrom="page">
+              <wp14:pctWidth>0</wp14:pctWidth>
+            </wp14:sizeRelH>
+            <wp14:sizeRelV relativeFrom="page">
+              <wp14:pctHeight>0</wp14:pctHeight>
+            </wp14:sizeRelV>
+          </wp:anchor>
+        </w:drawing>
+      </w:r>
+      <w:r>
+        <w:rPr>
+          <w:noProof/>
+          <w:lang w:val="de-DE"/>
+        </w:rPr>
+        <w:drawing>
+          <wp:anchor distT="0" distB="0" distL="114300" distR="114300" simplePos="0" relativeHeight="251653632" behindDoc="0" locked="0" layoutInCell="1" allowOverlap="1" wp14:anchorId="54A3C29B" wp14:editId="2B66517B">
             <wp:simplePos x="0" y="0"/>
             <wp:positionH relativeFrom="column">
               <wp:posOffset>4238474</wp:posOffset>
@@ -42,7 +105,7 @@
                     </pic:cNvPicPr>
                   </pic:nvPicPr>
                   <pic:blipFill>
-                    <a:blip r:embed="rId5">
+                    <a:blip r:embed="rId7">
                       <a:extLst>
                         <a:ext uri="{28A0092B-C50C-407E-A947-70E740481C1C}">
                           <a14:useLocalDpi xmlns:a14="http://schemas.microsoft.com/office/drawing/2010/main" val="0"/>
@@ -82,76 +145,6 @@
       </w:r>
       <w:r>
         <w:rPr>
-          <w:noProof/>
-          <w:lang w:val="de-DE"/>
-        </w:rPr>
-        <w:drawing>
-          <wp:anchor distT="0" distB="0" distL="0" distR="0" simplePos="0" relativeHeight="251657728" behindDoc="0" locked="0" layoutInCell="1" allowOverlap="1" wp14:anchorId="69F0651D" wp14:editId="4663FC8D">
-            <wp:simplePos x="0" y="0"/>
-            <wp:positionH relativeFrom="column">
-              <wp:posOffset>19050</wp:posOffset>
-            </wp:positionH>
-            <wp:positionV relativeFrom="paragraph">
-              <wp:posOffset>19050</wp:posOffset>
-            </wp:positionV>
-            <wp:extent cx="405130" cy="405130"/>
-            <wp:effectExtent l="0" t="0" r="1270" b="1270"/>
-            <wp:wrapSquare wrapText="largest"/>
-            <wp:docPr id="6" name="Bild 6"/>
-            <wp:cNvGraphicFramePr>
-              <a:graphicFrameLocks xmlns:a="http://schemas.openxmlformats.org/drawingml/2006/main" noChangeAspect="1"/>
-            </wp:cNvGraphicFramePr>
-            <a:graphic xmlns:a="http://schemas.openxmlformats.org/drawingml/2006/main">
-              <a:graphicData uri="http://schemas.openxmlformats.org/drawingml/2006/picture">
-                <pic:pic xmlns:pic="http://schemas.openxmlformats.org/drawingml/2006/picture">
-                  <pic:nvPicPr>
-                    <pic:cNvPr id="0" name="Picture 6"/>
-                    <pic:cNvPicPr>
-                      <a:picLocks noChangeAspect="1" noChangeArrowheads="1"/>
-                    </pic:cNvPicPr>
-                  </pic:nvPicPr>
-                  <pic:blipFill>
-                    <a:blip r:embed="rId6">
-                      <a:extLst>
-                        <a:ext uri="{28A0092B-C50C-407E-A947-70E740481C1C}">
-                          <a14:useLocalDpi xmlns:a14="http://schemas.microsoft.com/office/drawing/2010/main" val="0"/>
-                        </a:ext>
-                      </a:extLst>
-                    </a:blip>
-                    <a:srcRect/>
-                    <a:stretch>
-                      <a:fillRect/>
-                    </a:stretch>
-                  </pic:blipFill>
-                  <pic:spPr bwMode="auto">
-                    <a:xfrm>
-                      <a:off x="0" y="0"/>
-                      <a:ext cx="405130" cy="405130"/>
-                    </a:xfrm>
-                    <a:prstGeom prst="rect">
-                      <a:avLst/>
-                    </a:prstGeom>
-                    <a:solidFill>
-                      <a:srgbClr val="FFFFFF"/>
-                    </a:solidFill>
-                    <a:ln>
-                      <a:noFill/>
-                    </a:ln>
-                  </pic:spPr>
-                </pic:pic>
-              </a:graphicData>
-            </a:graphic>
-            <wp14:sizeRelH relativeFrom="page">
-              <wp14:pctWidth>0</wp14:pctWidth>
-            </wp14:sizeRelH>
-            <wp14:sizeRelV relativeFrom="page">
-              <wp14:pctHeight>0</wp14:pctHeight>
-            </wp14:sizeRelV>
-          </wp:anchor>
-        </w:drawing>
-      </w:r>
-      <w:r>
-        <w:rPr>
           <w:lang w:val="en-GB"/>
         </w:rPr>
         <w:t xml:space="preserve">   </w:t>
@@ -246,7 +239,15 @@
         <w:rPr>
           <w:lang w:val="en-GB"/>
         </w:rPr>
-        <w:t xml:space="preserve">tEXASCDELT reflects and tracks changes in a dedicated </w:t>
+        <w:t>tEXASCDEL</w:t>
+      </w:r>
+      <w:bookmarkStart w:id="0" w:name="_GoBack"/>
+      <w:bookmarkEnd w:id="0"/>
+      <w:r>
+        <w:rPr>
+          <w:lang w:val="en-GB"/>
+        </w:rPr>
+        <w:t xml:space="preserve">T reflects and tracks changes in a dedicated </w:t>
       </w:r>
       <w:r>
         <w:rPr>
@@ -398,15 +399,7 @@
         <w:rPr>
           <w:lang w:val="en-GB"/>
         </w:rPr>
-        <w:t>EXASo</w:t>
-      </w:r>
-      <w:bookmarkStart w:id="0" w:name="_GoBack"/>
-      <w:bookmarkEnd w:id="0"/>
-      <w:r>
-        <w:rPr>
-          <w:lang w:val="en-GB"/>
-        </w:rPr>
-        <w:t>l</w:t>
+        <w:t>EXASol</w:t>
       </w:r>
       <w:r>
         <w:rPr>
@@ -961,7 +954,21 @@
               <w:rPr>
                 <w:lang w:val="en-GB"/>
               </w:rPr>
-              <w:t xml:space="preserve">emicolon separated list of key=value pairs with JDBC parameters. </w:t>
+              <w:t xml:space="preserve">emicolon separated list of </w:t>
+            </w:r>
+            <w:proofErr w:type="gramStart"/>
+            <w:r>
+              <w:rPr>
+                <w:lang w:val="en-GB"/>
+              </w:rPr>
+              <w:t>key</w:t>
+            </w:r>
+            <w:proofErr w:type="gramEnd"/>
+            <w:r>
+              <w:rPr>
+                <w:lang w:val="en-GB"/>
+              </w:rPr>
+              <w:t xml:space="preserve">=value pairs with JDBC parameters. </w:t>
             </w:r>
           </w:p>
           <w:p>
@@ -1810,7 +1817,21 @@
               <w:rPr>
                 <w:lang w:val="en-GB"/>
               </w:rPr>
-              <w:t xml:space="preserve"> columns marking the valid time period of rows (time slices).</w:t>
+              <w:t xml:space="preserve"> columns marking the valid </w:t>
+            </w:r>
+            <w:proofErr w:type="gramStart"/>
+            <w:r>
+              <w:rPr>
+                <w:lang w:val="en-GB"/>
+              </w:rPr>
+              <w:t>time period</w:t>
+            </w:r>
+            <w:proofErr w:type="gramEnd"/>
+            <w:r>
+              <w:rPr>
+                <w:lang w:val="en-GB"/>
+              </w:rPr>
+              <w:t xml:space="preserve"> of rows (time slices).</w:t>
             </w:r>
           </w:p>
         </w:tc>
@@ -2456,7 +2477,21 @@
               <w:rPr>
                 <w:lang w:val="en-GB"/>
               </w:rPr>
-              <w:t xml:space="preserve"> updates historic SCD 2 time slices.</w:t>
+              <w:t xml:space="preserve"> updates historic SCD </w:t>
+            </w:r>
+            <w:proofErr w:type="gramStart"/>
+            <w:r>
+              <w:rPr>
+                <w:lang w:val="en-GB"/>
+              </w:rPr>
+              <w:t>2 time</w:t>
+            </w:r>
+            <w:proofErr w:type="gramEnd"/>
+            <w:r>
+              <w:rPr>
+                <w:lang w:val="en-GB"/>
+              </w:rPr>
+              <w:t xml:space="preserve"> slices.</w:t>
             </w:r>
           </w:p>
           <w:p>
@@ -3375,7 +3410,21 @@
               <w:rPr>
                 <w:lang w:val="en-GB"/>
               </w:rPr>
-              <w:t xml:space="preserve">of type boolean </w:t>
+              <w:t xml:space="preserve">of type </w:t>
+            </w:r>
+            <w:proofErr w:type="spellStart"/>
+            <w:r>
+              <w:rPr>
+                <w:lang w:val="en-GB"/>
+              </w:rPr>
+              <w:t>boolean</w:t>
+            </w:r>
+            <w:proofErr w:type="spellEnd"/>
+            <w:r>
+              <w:rPr>
+                <w:lang w:val="en-GB"/>
+              </w:rPr>
+              <w:t xml:space="preserve"> </w:t>
             </w:r>
             <w:r>
               <w:rPr>
@@ -3599,11 +3648,19 @@
               </w:rPr>
               <w:t xml:space="preserve"> target table contains a column of type </w:t>
             </w:r>
-            <w:r>
-              <w:rPr>
-                <w:lang w:val="en-GB"/>
-              </w:rPr>
-              <w:t>decimal(1</w:t>
+            <w:proofErr w:type="gramStart"/>
+            <w:r>
+              <w:rPr>
+                <w:lang w:val="en-GB"/>
+              </w:rPr>
+              <w:t>decimal(</w:t>
+            </w:r>
+            <w:proofErr w:type="gramEnd"/>
+            <w:r>
+              <w:rPr>
+                <w:lang w:val="en-GB"/>
+              </w:rPr>
+              <w:t>1</w:t>
             </w:r>
             <w:r>
               <w:rPr>
@@ -6121,6 +6178,138 @@
       <w:pPr>
         <w:rPr>
           <w:b/>
+          <w:lang w:val="en-GB"/>
+        </w:rPr>
+      </w:pPr>
+    </w:p>
+    <w:p>
+      <w:pPr>
+        <w:pStyle w:val="Listenabsatz"/>
+        <w:ind w:left="0"/>
+        <w:rPr>
+          <w:lang w:val="en-GB"/>
+        </w:rPr>
+      </w:pPr>
+      <w:r>
+        <w:rPr>
+          <w:lang w:val="en-GB"/>
+        </w:rPr>
+        <w:t>1.3</w:t>
+      </w:r>
+      <w:r>
+        <w:rPr>
+          <w:lang w:val="en-GB"/>
+        </w:rPr>
+        <w:t>:</w:t>
+      </w:r>
+    </w:p>
+    <w:p>
+      <w:pPr>
+        <w:pStyle w:val="Listenabsatz"/>
+        <w:numPr>
+          <w:ilvl w:val="0"/>
+          <w:numId w:val="4"/>
+        </w:numPr>
+        <w:rPr>
+          <w:lang w:val="en-GB"/>
+        </w:rPr>
+      </w:pPr>
+      <w:r>
+        <w:rPr>
+          <w:lang w:val="en-GB"/>
+        </w:rPr>
+        <w:t>Fix for additional SCD 1 mode</w:t>
+      </w:r>
+      <w:r>
+        <w:rPr>
+          <w:lang w:val="en-GB"/>
+        </w:rPr>
+        <w:t xml:space="preserve"> </w:t>
+      </w:r>
+    </w:p>
+    <w:p>
+      <w:pPr>
+        <w:pStyle w:val="Listenabsatz"/>
+        <w:numPr>
+          <w:ilvl w:val="0"/>
+          <w:numId w:val="4"/>
+        </w:numPr>
+        <w:rPr>
+          <w:lang w:val="en-GB"/>
+        </w:rPr>
+      </w:pPr>
+      <w:r>
+        <w:rPr>
+          <w:lang w:val="en-GB"/>
+        </w:rPr>
+        <w:t>Fix for use of external connection without auto commit</w:t>
+      </w:r>
+      <w:r>
+        <w:rPr>
+          <w:lang w:val="en-GB"/>
+        </w:rPr>
+        <w:t xml:space="preserve"> </w:t>
+      </w:r>
+    </w:p>
+    <w:p>
+      <w:pPr>
+        <w:pStyle w:val="Listenabsatz"/>
+        <w:numPr>
+          <w:ilvl w:val="0"/>
+          <w:numId w:val="4"/>
+        </w:numPr>
+        <w:rPr>
+          <w:lang w:val="en-GB"/>
+        </w:rPr>
+      </w:pPr>
+      <w:r>
+        <w:rPr>
+          <w:lang w:val="en-GB"/>
+        </w:rPr>
+        <w:t>Fixed misleading error message (“</w:t>
+      </w:r>
+      <w:r>
+        <w:rPr>
+          <w:lang w:val="en-GB"/>
+        </w:rPr>
+        <w:t>duplicate key timestamp entries</w:t>
+      </w:r>
+      <w:r>
+        <w:rPr>
+          <w:lang w:val="en-GB"/>
+        </w:rPr>
+        <w:t>”)</w:t>
+      </w:r>
+      <w:r>
+        <w:rPr>
+          <w:lang w:val="en-GB"/>
+        </w:rPr>
+        <w:t xml:space="preserve"> </w:t>
+      </w:r>
+    </w:p>
+    <w:p>
+      <w:pPr>
+        <w:pStyle w:val="Listenabsatz"/>
+        <w:numPr>
+          <w:ilvl w:val="0"/>
+          <w:numId w:val="4"/>
+        </w:numPr>
+        <w:rPr>
+          <w:lang w:val="en-GB"/>
+        </w:rPr>
+      </w:pPr>
+      <w:r>
+        <w:rPr>
+          <w:lang w:val="en-GB"/>
+        </w:rPr>
+        <w:t>Changed icon</w:t>
+      </w:r>
+    </w:p>
+    <w:p>
+      <w:pPr>
+        <w:pStyle w:val="Listenabsatz"/>
+        <w:ind w:left="0"/>
+        <w:rPr>
           <w:lang w:val="en-GB"/>
         </w:rPr>
       </w:pPr>
@@ -6847,6 +7036,7 @@
     <w:lsdException w:name="HTML Sample" w:semiHidden="1" w:unhideWhenUsed="1"/>
     <w:lsdException w:name="HTML Typewriter" w:semiHidden="1" w:unhideWhenUsed="1"/>
     <w:lsdException w:name="HTML Variable" w:semiHidden="1" w:unhideWhenUsed="1"/>
+    <w:lsdException w:name="Normal Table" w:semiHidden="1" w:unhideWhenUsed="1"/>
     <w:lsdException w:name="annotation subject" w:semiHidden="1" w:unhideWhenUsed="1"/>
     <w:lsdException w:name="No List" w:semiHidden="1" w:unhideWhenUsed="1"/>
     <w:lsdException w:name="Outline List 1" w:semiHidden="1" w:unhideWhenUsed="1"/>
@@ -6893,8 +7083,10 @@
     <w:lsdException w:name="Table Subtle 2" w:semiHidden="1" w:unhideWhenUsed="1"/>
     <w:lsdException w:name="Table Web 1" w:semiHidden="1" w:unhideWhenUsed="1"/>
     <w:lsdException w:name="Table Web 2" w:semiHidden="1" w:unhideWhenUsed="1"/>
+    <w:lsdException w:name="Table Web 3" w:semiHidden="1" w:unhideWhenUsed="1"/>
     <w:lsdException w:name="Balloon Text" w:semiHidden="1" w:unhideWhenUsed="1"/>
     <w:lsdException w:name="Table Grid" w:uiPriority="59"/>
+    <w:lsdException w:name="Table Theme" w:semiHidden="1" w:unhideWhenUsed="1"/>
     <w:lsdException w:name="Placeholder Text" w:semiHidden="1"/>
     <w:lsdException w:name="No Spacing" w:uiPriority="1" w:qFormat="1"/>
     <w:lsdException w:name="Light Shading" w:uiPriority="60"/>

</xml_diff>